<commit_message>
Add Technology Committee Organization Structure
</commit_message>
<xml_diff>
--- a/Committee_Charter.docx
+++ b/Committee_Charter.docx
@@ -57,23 +57,13 @@
           <w:szCs w:val="36"/>
         </w:rPr>
       </w:pPr>
-      <w:proofErr w:type="spellStart"/>
       <w:r>
         <w:rPr>
           <w:b/>
           <w:sz w:val="36"/>
           <w:szCs w:val="36"/>
         </w:rPr>
-        <w:t>ISoP</w:t>
-      </w:r>
-      <w:proofErr w:type="spellEnd"/>
-      <w:r>
-        <w:rPr>
-          <w:b/>
-          <w:sz w:val="36"/>
-          <w:szCs w:val="36"/>
-        </w:rPr>
-        <w:t xml:space="preserve"> Technology </w:t>
+        <w:t xml:space="preserve">ISoP Technology </w:t>
       </w:r>
       <w:r>
         <w:rPr>
@@ -187,29 +177,7 @@
           <w:sz w:val="24"/>
           <w:szCs w:val="24"/>
         </w:rPr>
-        <w:t xml:space="preserve">Technology Committee supports the goals of the </w:t>
-      </w:r>
-      <w:proofErr w:type="spellStart"/>
-      <w:r>
-        <w:rPr>
-          <w:rFonts w:eastAsia="Calibri" w:cs="Calibri"/>
-          <w:b w:val="0"/>
-          <w:color w:val="1E1E23"/>
-          <w:sz w:val="24"/>
-          <w:szCs w:val="24"/>
-        </w:rPr>
-        <w:t>ISoP</w:t>
-      </w:r>
-      <w:proofErr w:type="spellEnd"/>
-      <w:r>
-        <w:rPr>
-          <w:rFonts w:eastAsia="Calibri" w:cs="Calibri"/>
-          <w:b w:val="0"/>
-          <w:color w:val="1E1E23"/>
-          <w:sz w:val="24"/>
-          <w:szCs w:val="24"/>
-        </w:rPr>
-        <w:t xml:space="preserve"> 5 year strategic plan through identification, highlight and support of the Pharmacometrics discipline specific tools, methodology, infrastructure, environments and technology training that enable the delivery of model informed drug discovery and development and quantitative systems pharmacology</w:t>
+        <w:t>Technology Committee supports the goals of the ISoP 5 year strategic plan through identification, highlight and support of the Pharmacometrics discipline specific tools, methodology, infrastructure, environments and technology training that enable the delivery of model informed drug discovery and development and quantitative systems pharmacology</w:t>
       </w:r>
     </w:p>
     <w:p>
@@ -400,25 +368,7 @@
           <w:sz w:val="24"/>
           <w:szCs w:val="24"/>
         </w:rPr>
-        <w:t xml:space="preserve">Finalize the previous </w:t>
-      </w:r>
-      <w:proofErr w:type="spellStart"/>
-      <w:r>
-        <w:rPr>
-          <w:color w:val="1E1E23"/>
-          <w:sz w:val="24"/>
-          <w:szCs w:val="24"/>
-        </w:rPr>
-        <w:t>ISoP</w:t>
-      </w:r>
-      <w:proofErr w:type="spellEnd"/>
-      <w:r>
-        <w:rPr>
-          <w:color w:val="1E1E23"/>
-          <w:sz w:val="24"/>
-          <w:szCs w:val="24"/>
-        </w:rPr>
-        <w:t xml:space="preserve"> Tools Survey</w:t>
+        <w:t>Finalize the previous ISoP Tools Survey</w:t>
       </w:r>
       <w:r>
         <w:rPr>
@@ -498,25 +448,7 @@
           <w:sz w:val="24"/>
           <w:szCs w:val="24"/>
         </w:rPr>
-        <w:t xml:space="preserve">efresh the </w:t>
-      </w:r>
-      <w:proofErr w:type="spellStart"/>
-      <w:r>
-        <w:rPr>
-          <w:color w:val="1E1E23"/>
-          <w:sz w:val="24"/>
-          <w:szCs w:val="24"/>
-        </w:rPr>
-        <w:t>ISoP</w:t>
-      </w:r>
-      <w:proofErr w:type="spellEnd"/>
-      <w:r>
-        <w:rPr>
-          <w:color w:val="1E1E23"/>
-          <w:sz w:val="24"/>
-          <w:szCs w:val="24"/>
-        </w:rPr>
-        <w:t xml:space="preserve"> Tools Survey on </w:t>
+        <w:t xml:space="preserve">efresh the ISoP Tools Survey on </w:t>
       </w:r>
       <w:r>
         <w:rPr>
@@ -1009,25 +941,7 @@
           <w:sz w:val="24"/>
           <w:szCs w:val="24"/>
         </w:rPr>
-        <w:t xml:space="preserve">how to use NONMEM from central </w:t>
-      </w:r>
-      <w:proofErr w:type="spellStart"/>
-      <w:r>
-        <w:rPr>
-          <w:color w:val="1E1E23"/>
-          <w:sz w:val="24"/>
-          <w:szCs w:val="24"/>
-        </w:rPr>
-        <w:t>africa</w:t>
-      </w:r>
-      <w:proofErr w:type="spellEnd"/>
-      <w:r>
-        <w:rPr>
-          <w:color w:val="1E1E23"/>
-          <w:sz w:val="24"/>
-          <w:szCs w:val="24"/>
-        </w:rPr>
-        <w:t xml:space="preserve"> for example</w:t>
+        <w:t>how to use NONMEM from central africa for example</w:t>
       </w:r>
     </w:p>
     <w:p>
@@ -1103,25 +1017,7 @@
           <w:sz w:val="24"/>
           <w:szCs w:val="24"/>
         </w:rPr>
-        <w:t xml:space="preserve">for example, </w:t>
-      </w:r>
-      <w:proofErr w:type="spellStart"/>
-      <w:r>
-        <w:rPr>
-          <w:color w:val="1E1E23"/>
-          <w:sz w:val="24"/>
-          <w:szCs w:val="24"/>
-        </w:rPr>
-        <w:t>youtube</w:t>
-      </w:r>
-      <w:proofErr w:type="spellEnd"/>
-      <w:r>
-        <w:rPr>
-          <w:color w:val="1E1E23"/>
-          <w:sz w:val="24"/>
-          <w:szCs w:val="24"/>
-        </w:rPr>
-        <w:t xml:space="preserve"> tutorials</w:t>
+        <w:t>for example, youtube tutorials</w:t>
       </w:r>
     </w:p>
     <w:p>
@@ -1150,25 +1046,7 @@
           <w:sz w:val="24"/>
           <w:szCs w:val="24"/>
         </w:rPr>
-        <w:t xml:space="preserve">links to relevant mailing lists </w:t>
-      </w:r>
-      <w:proofErr w:type="spellStart"/>
-      <w:r>
-        <w:rPr>
-          <w:color w:val="1E1E23"/>
-          <w:sz w:val="24"/>
-          <w:szCs w:val="24"/>
-        </w:rPr>
-        <w:t>NMUsers</w:t>
-      </w:r>
-      <w:proofErr w:type="spellEnd"/>
-      <w:r>
-        <w:rPr>
-          <w:color w:val="1E1E23"/>
-          <w:sz w:val="24"/>
-          <w:szCs w:val="24"/>
-        </w:rPr>
-        <w:t>, etc.</w:t>
+        <w:t>links to relevant mailing lists NMUsers, etc.</w:t>
       </w:r>
     </w:p>
     <w:p>
@@ -1202,23 +1080,13 @@
         </w:rPr>
         <w:t xml:space="preserve">Enable </w:t>
       </w:r>
-      <w:proofErr w:type="spellStart"/>
-      <w:r>
-        <w:rPr>
-          <w:color w:val="1E1E23"/>
-          <w:sz w:val="24"/>
-          <w:szCs w:val="24"/>
-        </w:rPr>
-        <w:t>ISoP</w:t>
-      </w:r>
-      <w:proofErr w:type="spellEnd"/>
-      <w:r>
-        <w:rPr>
-          <w:color w:val="1E1E23"/>
-          <w:sz w:val="24"/>
-          <w:szCs w:val="24"/>
-        </w:rPr>
-        <w:t xml:space="preserve"> </w:t>
+      <w:r>
+        <w:rPr>
+          <w:color w:val="1E1E23"/>
+          <w:sz w:val="24"/>
+          <w:szCs w:val="24"/>
+        </w:rPr>
+        <w:t xml:space="preserve">ISoP </w:t>
       </w:r>
       <w:r>
         <w:rPr>
@@ -1478,23 +1346,7 @@
           <w:rFonts w:ascii="Segoe UI" w:hAnsi="Segoe UI" w:cs="Segoe UI"/>
           <w:color w:val="24292F"/>
         </w:rPr>
-        <w:t xml:space="preserve">could be longer term goal and requires structure/method to pursue through </w:t>
-      </w:r>
-      <w:proofErr w:type="spellStart"/>
-      <w:r>
-        <w:rPr>
-          <w:rFonts w:ascii="Segoe UI" w:hAnsi="Segoe UI" w:cs="Segoe UI"/>
-          <w:color w:val="24292F"/>
-        </w:rPr>
-        <w:t>ISoP</w:t>
-      </w:r>
-      <w:proofErr w:type="spellEnd"/>
-      <w:r>
-        <w:rPr>
-          <w:rFonts w:ascii="Segoe UI" w:hAnsi="Segoe UI" w:cs="Segoe UI"/>
-          <w:color w:val="24292F"/>
-        </w:rPr>
-        <w:t xml:space="preserve"> 501(3c) framework</w:t>
+        <w:t>could be longer term goal and requires structure/method to pursue through ISoP 501(3c) framework</w:t>
       </w:r>
     </w:p>
     <w:p>
@@ -1838,25 +1690,7 @@
           <w:sz w:val="20"/>
           <w:szCs w:val="24"/>
         </w:rPr>
-        <w:t xml:space="preserve">Committee </w:t>
-      </w:r>
-      <w:r>
-        <w:rPr>
-          <w:bCs/>
-          <w:kern w:val="36"/>
-          <w:sz w:val="20"/>
-          <w:szCs w:val="24"/>
-        </w:rPr>
-        <w:t xml:space="preserve">Chair-Elect is/are </w:t>
-      </w:r>
-      <w:r>
-        <w:rPr>
-          <w:bCs/>
-          <w:kern w:val="36"/>
-          <w:sz w:val="20"/>
-          <w:szCs w:val="24"/>
-        </w:rPr>
-        <w:t>appointed and have responsibilities as per the Roles &amp; Responsibilities document</w:t>
+        <w:t>Committee Chair-Elect is/are appointed and have responsibilities as per the Roles &amp; Responsibilities document</w:t>
       </w:r>
     </w:p>
     <w:p>
@@ -2121,25 +1955,7 @@
           <w:sz w:val="20"/>
           <w:szCs w:val="24"/>
         </w:rPr>
-        <w:t xml:space="preserve">Board Liaison is appointed </w:t>
-      </w:r>
-      <w:r>
-        <w:rPr>
-          <w:bCs/>
-          <w:kern w:val="36"/>
-          <w:sz w:val="20"/>
-          <w:szCs w:val="24"/>
-        </w:rPr>
-        <w:t xml:space="preserve">and have responsibilities </w:t>
-      </w:r>
-      <w:r>
-        <w:rPr>
-          <w:bCs/>
-          <w:kern w:val="36"/>
-          <w:sz w:val="20"/>
-          <w:szCs w:val="24"/>
-        </w:rPr>
-        <w:t>as per the Roles &amp; Responsibilities document</w:t>
+        <w:t>Board Liaison is appointed and have responsibilities as per the Roles &amp; Responsibilities document</w:t>
       </w:r>
     </w:p>
     <w:p>
@@ -2158,26 +1974,6 @@
         <w:rPr>
           <w:b/>
           <w:color w:val="0070C0"/>
-          <w:sz w:val="24"/>
-          <w:szCs w:val="24"/>
-        </w:rPr>
-      </w:pPr>
-    </w:p>
-    <w:p>
-      <w:pPr>
-        <w:pBdr>
-          <w:top w:val="nil"/>
-          <w:left w:val="nil"/>
-          <w:bottom w:val="nil"/>
-          <w:right w:val="nil"/>
-          <w:between w:val="nil"/>
-        </w:pBdr>
-        <w:shd w:val="clear" w:color="auto" w:fill="FFFFFF"/>
-        <w:spacing w:after="0" w:line="240" w:lineRule="auto"/>
-        <w:jc w:val="both"/>
-        <w:rPr>
-          <w:b/>
-          <w:color w:val="000000"/>
           <w:sz w:val="24"/>
           <w:szCs w:val="24"/>
         </w:rPr>
@@ -2249,9 +2045,8 @@
           <w:sz w:val="20"/>
           <w:szCs w:val="24"/>
         </w:rPr>
-        <w:t>Please provide a brief description of the Committee structure (</w:t>
-      </w:r>
-      <w:proofErr w:type="spellStart"/>
+        <w:t>Please provide a brief description of the Committee structure (i.e working groups, sub-committees, leadership for each, members for each, terms for members …</w:t>
+      </w:r>
       <w:r>
         <w:rPr>
           <w:bCs/>
@@ -2260,9 +2055,8 @@
           <w:sz w:val="20"/>
           <w:szCs w:val="24"/>
         </w:rPr>
-        <w:t>i.e</w:t>
-      </w:r>
-      <w:proofErr w:type="spellEnd"/>
+        <w:t xml:space="preserve"> </w:t>
+      </w:r>
       <w:r>
         <w:rPr>
           <w:bCs/>
@@ -2271,9 +2065,26 @@
           <w:sz w:val="20"/>
           <w:szCs w:val="24"/>
         </w:rPr>
-        <w:t xml:space="preserve"> working groups, sub-committees, leadership for each, members for each, terms for members …</w:t>
-      </w:r>
-      <w:r>
+        <w:t>etc).</w:t>
+      </w:r>
+    </w:p>
+    <w:p>
+      <w:pPr>
+        <w:numPr>
+          <w:ilvl w:val="1"/>
+          <w:numId w:val="12"/>
+        </w:numPr>
+        <w:pBdr>
+          <w:top w:val="nil"/>
+          <w:left w:val="nil"/>
+          <w:bottom w:val="nil"/>
+          <w:right w:val="nil"/>
+          <w:between w:val="nil"/>
+        </w:pBdr>
+        <w:shd w:val="clear" w:color="auto" w:fill="FFFFFF"/>
+        <w:spacing w:after="0" w:line="240" w:lineRule="auto"/>
+        <w:ind w:left="1530" w:hanging="195"/>
+        <w:jc w:val="both"/>
         <w:rPr>
           <w:bCs/>
           <w:color w:val="A8D08D" w:themeColor="accent6" w:themeTint="99"/>
@@ -2281,9 +2092,7 @@
           <w:sz w:val="20"/>
           <w:szCs w:val="24"/>
         </w:rPr>
-        <w:t xml:space="preserve"> </w:t>
-      </w:r>
-      <w:proofErr w:type="spellStart"/>
+      </w:pPr>
       <w:r>
         <w:rPr>
           <w:bCs/>
@@ -2292,18 +2101,7 @@
           <w:sz w:val="20"/>
           <w:szCs w:val="24"/>
         </w:rPr>
-        <w:t>etc</w:t>
-      </w:r>
-      <w:proofErr w:type="spellEnd"/>
-      <w:r>
-        <w:rPr>
-          <w:bCs/>
-          <w:color w:val="A8D08D" w:themeColor="accent6" w:themeTint="99"/>
-          <w:kern w:val="36"/>
-          <w:sz w:val="20"/>
-          <w:szCs w:val="24"/>
-        </w:rPr>
-        <w:t>).</w:t>
+        <w:t>Graphical representations are desired</w:t>
       </w:r>
     </w:p>
     <w:p>
@@ -2325,47 +2123,20 @@
         <w:jc w:val="both"/>
         <w:rPr>
           <w:bCs/>
-          <w:color w:val="A8D08D" w:themeColor="accent6" w:themeTint="99"/>
           <w:kern w:val="36"/>
           <w:sz w:val="20"/>
           <w:szCs w:val="24"/>
         </w:rPr>
       </w:pPr>
       <w:r>
-        <w:rPr>
-          <w:bCs/>
-          <w:color w:val="A8D08D" w:themeColor="accent6" w:themeTint="99"/>
-          <w:kern w:val="36"/>
-          <w:sz w:val="20"/>
-          <w:szCs w:val="24"/>
-        </w:rPr>
-        <w:t>Graphical representations are desired</w:t>
-      </w:r>
-    </w:p>
-    <w:p>
-      <w:pPr>
-        <w:numPr>
-          <w:ilvl w:val="1"/>
-          <w:numId w:val="12"/>
-        </w:numPr>
-        <w:pBdr>
-          <w:top w:val="nil"/>
-          <w:left w:val="nil"/>
-          <w:bottom w:val="nil"/>
-          <w:right w:val="nil"/>
-          <w:between w:val="nil"/>
-        </w:pBdr>
-        <w:shd w:val="clear" w:color="auto" w:fill="FFFFFF"/>
-        <w:spacing w:after="0" w:line="240" w:lineRule="auto"/>
-        <w:ind w:left="1530" w:hanging="195"/>
-        <w:jc w:val="both"/>
         <w:rPr>
           <w:bCs/>
           <w:kern w:val="36"/>
           <w:sz w:val="20"/>
           <w:szCs w:val="24"/>
         </w:rPr>
-      </w:pPr>
+        <w:t>Committee currently exists with Co-Chairs</w:t>
+      </w:r>
       <w:r>
         <w:rPr>
           <w:bCs/>
@@ -2373,7 +2144,7 @@
           <w:sz w:val="20"/>
           <w:szCs w:val="24"/>
         </w:rPr>
-        <w:t>Committee currently exists with Co-Chairs</w:t>
+        <w:t>. Membership recruitment and expansion is anticipated with the new committee structure</w:t>
       </w:r>
       <w:r>
         <w:rPr>
@@ -2382,7 +2153,7 @@
           <w:sz w:val="20"/>
           <w:szCs w:val="24"/>
         </w:rPr>
-        <w:t>. Membership recruitment and expansion is anticipated with the new committee structure</w:t>
+        <w:t xml:space="preserve"> </w:t>
       </w:r>
       <w:r>
         <w:rPr>
@@ -2391,7 +2162,7 @@
           <w:sz w:val="20"/>
           <w:szCs w:val="24"/>
         </w:rPr>
-        <w:t xml:space="preserve"> </w:t>
+        <w:t>and project plan and goals as described within</w:t>
       </w:r>
       <w:r>
         <w:rPr>
@@ -2400,7 +2171,7 @@
           <w:sz w:val="20"/>
           <w:szCs w:val="24"/>
         </w:rPr>
-        <w:t>and project plan and goals as described within</w:t>
+        <w:t>.</w:t>
       </w:r>
     </w:p>
     <w:p>
@@ -2444,154 +2215,61 @@
       </w:pPr>
       <w:r>
         <w:rPr>
+          <w:noProof/>
           <w:color w:val="000000"/>
           <w:sz w:val="24"/>
           <w:szCs w:val="24"/>
         </w:rPr>
-        <w:t xml:space="preserve">Survey </w:t>
-      </w:r>
-      <w:proofErr w:type="spellStart"/>
-      <w:r>
-        <w:rPr>
-          <w:color w:val="000000"/>
-          <w:sz w:val="24"/>
-          <w:szCs w:val="24"/>
-        </w:rPr>
-        <w:t>subcom</w:t>
-      </w:r>
-      <w:proofErr w:type="spellEnd"/>
-    </w:p>
-    <w:p>
-      <w:pPr>
-        <w:pBdr>
-          <w:top w:val="nil"/>
-          <w:left w:val="nil"/>
-          <w:bottom w:val="nil"/>
-          <w:right w:val="nil"/>
-          <w:between w:val="nil"/>
-        </w:pBdr>
-        <w:shd w:val="clear" w:color="auto" w:fill="FFFFFF"/>
-        <w:spacing w:after="0" w:line="240" w:lineRule="auto"/>
-        <w:ind w:left="1710"/>
-        <w:jc w:val="both"/>
-        <w:rPr>
-          <w:color w:val="000000"/>
-          <w:sz w:val="24"/>
-          <w:szCs w:val="24"/>
-        </w:rPr>
-      </w:pPr>
-      <w:r>
-        <w:rPr>
-          <w:color w:val="000000"/>
-          <w:sz w:val="24"/>
-          <w:szCs w:val="24"/>
-        </w:rPr>
-        <w:t xml:space="preserve">Technology </w:t>
-      </w:r>
-      <w:proofErr w:type="spellStart"/>
-      <w:r>
-        <w:rPr>
-          <w:color w:val="000000"/>
-          <w:sz w:val="24"/>
-          <w:szCs w:val="24"/>
-        </w:rPr>
-        <w:t>commications</w:t>
-      </w:r>
-      <w:proofErr w:type="spellEnd"/>
-      <w:r>
-        <w:rPr>
-          <w:color w:val="000000"/>
-          <w:sz w:val="24"/>
-          <w:szCs w:val="24"/>
-        </w:rPr>
-        <w:t xml:space="preserve"> </w:t>
-      </w:r>
-      <w:proofErr w:type="spellStart"/>
-      <w:r>
-        <w:rPr>
-          <w:color w:val="000000"/>
-          <w:sz w:val="24"/>
-          <w:szCs w:val="24"/>
-        </w:rPr>
-        <w:t>subcom</w:t>
-      </w:r>
-      <w:proofErr w:type="spellEnd"/>
-    </w:p>
-    <w:p>
-      <w:pPr>
-        <w:pBdr>
-          <w:top w:val="nil"/>
-          <w:left w:val="nil"/>
-          <w:bottom w:val="nil"/>
-          <w:right w:val="nil"/>
-          <w:between w:val="nil"/>
-        </w:pBdr>
-        <w:shd w:val="clear" w:color="auto" w:fill="FFFFFF"/>
-        <w:spacing w:after="0" w:line="240" w:lineRule="auto"/>
-        <w:ind w:left="1710"/>
-        <w:jc w:val="both"/>
-        <w:rPr>
-          <w:color w:val="000000"/>
-          <w:sz w:val="24"/>
-          <w:szCs w:val="24"/>
-        </w:rPr>
-      </w:pPr>
-      <w:r>
-        <w:rPr>
-          <w:color w:val="000000"/>
-          <w:sz w:val="24"/>
-          <w:szCs w:val="24"/>
-        </w:rPr>
-        <w:t xml:space="preserve">Tech </w:t>
-      </w:r>
-      <w:proofErr w:type="spellStart"/>
-      <w:r>
-        <w:rPr>
-          <w:color w:val="000000"/>
-          <w:sz w:val="24"/>
-          <w:szCs w:val="24"/>
-        </w:rPr>
-        <w:t>xchange</w:t>
-      </w:r>
-      <w:proofErr w:type="spellEnd"/>
-      <w:r>
-        <w:rPr>
-          <w:color w:val="000000"/>
-          <w:sz w:val="24"/>
-          <w:szCs w:val="24"/>
-        </w:rPr>
-        <w:t xml:space="preserve"> </w:t>
-      </w:r>
-      <w:proofErr w:type="spellStart"/>
-      <w:r>
-        <w:rPr>
-          <w:color w:val="000000"/>
-          <w:sz w:val="24"/>
-          <w:szCs w:val="24"/>
-        </w:rPr>
-        <w:t>subcom</w:t>
-      </w:r>
-      <w:proofErr w:type="spellEnd"/>
-    </w:p>
-    <w:p>
-      <w:pPr>
-        <w:pBdr>
-          <w:top w:val="nil"/>
-          <w:left w:val="nil"/>
-          <w:bottom w:val="nil"/>
-          <w:right w:val="nil"/>
-          <w:between w:val="nil"/>
-        </w:pBdr>
-        <w:shd w:val="clear" w:color="auto" w:fill="FFFFFF"/>
-        <w:spacing w:after="0" w:line="240" w:lineRule="auto"/>
-        <w:ind w:left="1710"/>
-        <w:jc w:val="both"/>
-        <w:rPr>
-          <w:color w:val="000000"/>
-          <w:sz w:val="24"/>
-          <w:szCs w:val="24"/>
-        </w:rPr>
-      </w:pPr>
+        <w:lastRenderedPageBreak/>
+        <w:drawing>
+          <wp:inline distT="0" distB="0" distL="0" distR="0" wp14:anchorId="237F85F6" wp14:editId="56912309">
+            <wp:extent cx="4994722" cy="2730670"/>
+            <wp:effectExtent l="0" t="0" r="0" b="0"/>
+            <wp:docPr id="1" name="Picture 1"/>
+            <wp:cNvGraphicFramePr>
+              <a:graphicFrameLocks xmlns:a="http://schemas.openxmlformats.org/drawingml/2006/main" noChangeAspect="1"/>
+            </wp:cNvGraphicFramePr>
+            <a:graphic xmlns:a="http://schemas.openxmlformats.org/drawingml/2006/main">
+              <a:graphicData uri="http://schemas.openxmlformats.org/drawingml/2006/picture">
+                <pic:pic xmlns:pic="http://schemas.openxmlformats.org/drawingml/2006/picture">
+                  <pic:nvPicPr>
+                    <pic:cNvPr id="0" name="Picture 2"/>
+                    <pic:cNvPicPr>
+                      <a:picLocks noChangeAspect="1" noChangeArrowheads="1"/>
+                    </pic:cNvPicPr>
+                  </pic:nvPicPr>
+                  <pic:blipFill>
+                    <a:blip r:embed="rId12" cstate="print">
+                      <a:extLst>
+                        <a:ext uri="{28A0092B-C50C-407E-A947-70E740481C1C}">
+                          <a14:useLocalDpi xmlns:a14="http://schemas.microsoft.com/office/drawing/2010/main" val="0"/>
+                        </a:ext>
+                      </a:extLst>
+                    </a:blip>
+                    <a:srcRect/>
+                    <a:stretch>
+                      <a:fillRect/>
+                    </a:stretch>
+                  </pic:blipFill>
+                  <pic:spPr bwMode="auto">
+                    <a:xfrm>
+                      <a:off x="0" y="0"/>
+                      <a:ext cx="4998322" cy="2732638"/>
+                    </a:xfrm>
+                    <a:prstGeom prst="rect">
+                      <a:avLst/>
+                    </a:prstGeom>
+                    <a:noFill/>
+                    <a:ln>
+                      <a:noFill/>
+                    </a:ln>
+                  </pic:spPr>
+                </pic:pic>
+              </a:graphicData>
+            </a:graphic>
+          </wp:inline>
+        </w:drawing>
+      </w:r>
     </w:p>
     <w:p>
       <w:pPr>
@@ -3245,15 +2923,7 @@
                 <w:sz w:val="24"/>
                 <w:szCs w:val="24"/>
               </w:rPr>
-              <w:t>Tools &amp; Resources Hub</w:t>
-            </w:r>
-            <w:r>
-              <w:rPr>
-                <w:color w:val="000000"/>
-                <w:sz w:val="24"/>
-                <w:szCs w:val="24"/>
-              </w:rPr>
-              <w:t xml:space="preserve"> /</w:t>
+              <w:t>Tools &amp; Resources Hub /</w:t>
             </w:r>
             <w:r>
               <w:rPr>
@@ -3620,43 +3290,7 @@
           <w:sz w:val="24"/>
           <w:szCs w:val="24"/>
         </w:rPr>
-        <w:t xml:space="preserve">Within Communications Hub, integration with or deviation from existing </w:t>
-      </w:r>
-      <w:proofErr w:type="spellStart"/>
-      <w:r>
-        <w:rPr>
-          <w:color w:val="000000"/>
-          <w:sz w:val="24"/>
-          <w:szCs w:val="24"/>
-        </w:rPr>
-        <w:t>ISoP</w:t>
-      </w:r>
-      <w:proofErr w:type="spellEnd"/>
-      <w:r>
-        <w:rPr>
-          <w:color w:val="000000"/>
-          <w:sz w:val="24"/>
-          <w:szCs w:val="24"/>
-        </w:rPr>
-        <w:t xml:space="preserve"> infrastructure (</w:t>
-      </w:r>
-      <w:proofErr w:type="spellStart"/>
-      <w:r>
-        <w:rPr>
-          <w:color w:val="000000"/>
-          <w:sz w:val="24"/>
-          <w:szCs w:val="24"/>
-        </w:rPr>
-        <w:t>Wordpress</w:t>
-      </w:r>
-      <w:proofErr w:type="spellEnd"/>
-      <w:r>
-        <w:rPr>
-          <w:color w:val="000000"/>
-          <w:sz w:val="24"/>
-          <w:szCs w:val="24"/>
-        </w:rPr>
-        <w:t xml:space="preserve"> Discuss channels for example) to maximize communications.</w:t>
+        <w:t>Within Communications Hub, integration with or deviation from existing ISoP infrastructure (Wordpress Discuss channels for example) to maximize communications.</w:t>
       </w:r>
     </w:p>
     <w:p>
@@ -3710,6 +3344,7 @@
           <w:sz w:val="24"/>
           <w:szCs w:val="24"/>
         </w:rPr>
+        <w:lastRenderedPageBreak/>
         <w:t>Resources requested For This Year:</w:t>
       </w:r>
       <w:r>
@@ -3865,161 +3500,7 @@
           <w:sz w:val="20"/>
           <w:szCs w:val="24"/>
         </w:rPr>
-        <w:t xml:space="preserve">In this section the committee lists all document repositories and communications channels that have been used to communicate with their Committee members or </w:t>
-      </w:r>
-      <w:proofErr w:type="spellStart"/>
-      <w:r>
-        <w:rPr>
-          <w:bCs/>
-          <w:color w:val="A8D08D" w:themeColor="accent6" w:themeTint="99"/>
-          <w:kern w:val="36"/>
-          <w:sz w:val="20"/>
-          <w:szCs w:val="24"/>
-        </w:rPr>
-        <w:t>ISoP</w:t>
-      </w:r>
-      <w:proofErr w:type="spellEnd"/>
-      <w:r>
-        <w:rPr>
-          <w:bCs/>
-          <w:color w:val="A8D08D" w:themeColor="accent6" w:themeTint="99"/>
-          <w:kern w:val="36"/>
-          <w:sz w:val="20"/>
-          <w:szCs w:val="24"/>
-        </w:rPr>
-        <w:t xml:space="preserve"> membership. This includes but not limited to: </w:t>
-      </w:r>
-      <w:proofErr w:type="spellStart"/>
-      <w:r>
-        <w:rPr>
-          <w:bCs/>
-          <w:color w:val="A8D08D" w:themeColor="accent6" w:themeTint="99"/>
-          <w:kern w:val="36"/>
-          <w:sz w:val="20"/>
-          <w:szCs w:val="24"/>
-        </w:rPr>
-        <w:t>ISoP</w:t>
-      </w:r>
-      <w:proofErr w:type="spellEnd"/>
-      <w:r>
-        <w:rPr>
-          <w:bCs/>
-          <w:color w:val="A8D08D" w:themeColor="accent6" w:themeTint="99"/>
-          <w:kern w:val="36"/>
-          <w:sz w:val="20"/>
-          <w:szCs w:val="24"/>
-        </w:rPr>
-        <w:t xml:space="preserve"> Google Drive, non-</w:t>
-      </w:r>
-      <w:proofErr w:type="spellStart"/>
-      <w:r>
-        <w:rPr>
-          <w:bCs/>
-          <w:color w:val="A8D08D" w:themeColor="accent6" w:themeTint="99"/>
-          <w:kern w:val="36"/>
-          <w:sz w:val="20"/>
-          <w:szCs w:val="24"/>
-        </w:rPr>
-        <w:t>ISoP</w:t>
-      </w:r>
-      <w:proofErr w:type="spellEnd"/>
-      <w:r>
-        <w:rPr>
-          <w:bCs/>
-          <w:color w:val="A8D08D" w:themeColor="accent6" w:themeTint="99"/>
-          <w:kern w:val="36"/>
-          <w:sz w:val="20"/>
-          <w:szCs w:val="24"/>
-        </w:rPr>
-        <w:t xml:space="preserve"> document repository (e.g., </w:t>
-      </w:r>
-      <w:proofErr w:type="spellStart"/>
-      <w:r>
-        <w:rPr>
-          <w:bCs/>
-          <w:color w:val="A8D08D" w:themeColor="accent6" w:themeTint="99"/>
-          <w:kern w:val="36"/>
-          <w:sz w:val="20"/>
-          <w:szCs w:val="24"/>
-        </w:rPr>
-        <w:t>DropBox</w:t>
-      </w:r>
-      <w:proofErr w:type="spellEnd"/>
-      <w:r>
-        <w:rPr>
-          <w:bCs/>
-          <w:color w:val="A8D08D" w:themeColor="accent6" w:themeTint="99"/>
-          <w:kern w:val="36"/>
-          <w:sz w:val="20"/>
-          <w:szCs w:val="24"/>
-        </w:rPr>
-        <w:t xml:space="preserve">, Google Drive, etc.), </w:t>
-      </w:r>
-      <w:proofErr w:type="spellStart"/>
-      <w:r>
-        <w:rPr>
-          <w:bCs/>
-          <w:color w:val="A8D08D" w:themeColor="accent6" w:themeTint="99"/>
-          <w:kern w:val="36"/>
-          <w:sz w:val="20"/>
-          <w:szCs w:val="24"/>
-        </w:rPr>
-        <w:t>github</w:t>
-      </w:r>
-      <w:proofErr w:type="spellEnd"/>
-      <w:r>
-        <w:rPr>
-          <w:bCs/>
-          <w:color w:val="A8D08D" w:themeColor="accent6" w:themeTint="99"/>
-          <w:kern w:val="36"/>
-          <w:sz w:val="20"/>
-          <w:szCs w:val="24"/>
-        </w:rPr>
-        <w:t xml:space="preserve">, official </w:t>
-      </w:r>
-      <w:proofErr w:type="spellStart"/>
-      <w:r>
-        <w:rPr>
-          <w:bCs/>
-          <w:color w:val="A8D08D" w:themeColor="accent6" w:themeTint="99"/>
-          <w:kern w:val="36"/>
-          <w:sz w:val="20"/>
-          <w:szCs w:val="24"/>
-        </w:rPr>
-        <w:t>ISoP</w:t>
-      </w:r>
-      <w:proofErr w:type="spellEnd"/>
-      <w:r>
-        <w:rPr>
-          <w:bCs/>
-          <w:color w:val="A8D08D" w:themeColor="accent6" w:themeTint="99"/>
-          <w:kern w:val="36"/>
-          <w:sz w:val="20"/>
-          <w:szCs w:val="24"/>
-        </w:rPr>
-        <w:t xml:space="preserve"> email addresses, unofficial email addresses (e.g., </w:t>
-      </w:r>
-      <w:proofErr w:type="spellStart"/>
-      <w:r>
-        <w:rPr>
-          <w:bCs/>
-          <w:color w:val="A8D08D" w:themeColor="accent6" w:themeTint="99"/>
-          <w:kern w:val="36"/>
-          <w:sz w:val="20"/>
-          <w:szCs w:val="24"/>
-        </w:rPr>
-        <w:t>gmail</w:t>
-      </w:r>
-      <w:proofErr w:type="spellEnd"/>
-      <w:r>
-        <w:rPr>
-          <w:bCs/>
-          <w:color w:val="A8D08D" w:themeColor="accent6" w:themeTint="99"/>
-          <w:kern w:val="36"/>
-          <w:sz w:val="20"/>
-          <w:szCs w:val="24"/>
-        </w:rPr>
-        <w:t>), Linked In account, YouTube Channel, websites, …etc.</w:t>
+        <w:t>In this section the committee lists all document repositories and communications channels that have been used to communicate with their Committee members or ISoP membership. This includes but not limited to: ISoP Google Drive, non-ISoP document repository (e.g., DropBox, Google Drive, etc.), github, official ISoP email addresses, unofficial email addresses (e.g., gmail), Linked In account, YouTube Channel, websites, …etc.</w:t>
       </w:r>
     </w:p>
     <w:p>
@@ -4045,25 +3526,15 @@
           <w:szCs w:val="24"/>
         </w:rPr>
       </w:pPr>
-      <w:proofErr w:type="spellStart"/>
       <w:r>
         <w:rPr>
           <w:color w:val="000000"/>
           <w:sz w:val="24"/>
           <w:szCs w:val="24"/>
         </w:rPr>
-        <w:t>Github</w:t>
-      </w:r>
-      <w:proofErr w:type="spellEnd"/>
-      <w:r>
-        <w:rPr>
-          <w:color w:val="000000"/>
-          <w:sz w:val="24"/>
-          <w:szCs w:val="24"/>
-        </w:rPr>
-        <w:t xml:space="preserve"> instance: </w:t>
-      </w:r>
-      <w:hyperlink r:id="rId12" w:history="1">
+        <w:t xml:space="preserve">Github instance: </w:t>
+      </w:r>
+      <w:hyperlink r:id="rId13" w:history="1">
         <w:r>
           <w:rPr>
             <w:rStyle w:val="Hyperlink"/>
@@ -4097,25 +3568,15 @@
           <w:szCs w:val="24"/>
         </w:rPr>
       </w:pPr>
-      <w:proofErr w:type="spellStart"/>
       <w:r>
         <w:rPr>
           <w:color w:val="000000"/>
           <w:sz w:val="24"/>
           <w:szCs w:val="24"/>
         </w:rPr>
-        <w:t>Github</w:t>
-      </w:r>
-      <w:proofErr w:type="spellEnd"/>
-      <w:r>
-        <w:rPr>
-          <w:color w:val="000000"/>
-          <w:sz w:val="24"/>
-          <w:szCs w:val="24"/>
-        </w:rPr>
-        <w:t xml:space="preserve"> instance: </w:t>
-      </w:r>
-      <w:hyperlink r:id="rId13" w:history="1">
+        <w:t xml:space="preserve">Github instance: </w:t>
+      </w:r>
+      <w:hyperlink r:id="rId14" w:history="1">
         <w:r>
           <w:rPr>
             <w:rStyle w:val="Hyperlink"/>
@@ -4149,25 +3610,15 @@
           <w:szCs w:val="24"/>
         </w:rPr>
       </w:pPr>
-      <w:proofErr w:type="spellStart"/>
       <w:r>
         <w:rPr>
           <w:color w:val="000000"/>
           <w:sz w:val="24"/>
           <w:szCs w:val="24"/>
         </w:rPr>
-        <w:t>Github</w:t>
-      </w:r>
-      <w:proofErr w:type="spellEnd"/>
-      <w:r>
-        <w:rPr>
-          <w:color w:val="000000"/>
-          <w:sz w:val="24"/>
-          <w:szCs w:val="24"/>
-        </w:rPr>
-        <w:t xml:space="preserve"> instance: </w:t>
-      </w:r>
-      <w:hyperlink r:id="rId14" w:history="1">
+        <w:t xml:space="preserve">Github instance: </w:t>
+      </w:r>
+      <w:hyperlink r:id="rId15" w:history="1">
         <w:r>
           <w:rPr>
             <w:rStyle w:val="Hyperlink"/>
@@ -4382,7 +3833,6 @@
           <w:sz w:val="24"/>
           <w:szCs w:val="24"/>
         </w:rPr>
-        <w:lastRenderedPageBreak/>
         <w:t>Reviewed and approved by:</w:t>
       </w:r>
     </w:p>
@@ -4593,32 +4043,12 @@
           <w:sz w:val="18"/>
           <w:szCs w:val="18"/>
         </w:rPr>
-        <w:t xml:space="preserve">*Blue text remains unchanged. It is reserved to </w:t>
-      </w:r>
-      <w:proofErr w:type="spellStart"/>
-      <w:r>
-        <w:rPr>
-          <w:b/>
-          <w:color w:val="2E75B5"/>
-          <w:sz w:val="18"/>
-          <w:szCs w:val="18"/>
-        </w:rPr>
-        <w:t>ISoP</w:t>
-      </w:r>
-      <w:proofErr w:type="spellEnd"/>
-      <w:r>
-        <w:rPr>
-          <w:b/>
-          <w:color w:val="2E75B5"/>
-          <w:sz w:val="18"/>
-          <w:szCs w:val="18"/>
-        </w:rPr>
-        <w:t xml:space="preserve"> administration</w:t>
+        <w:t>*Blue text remains unchanged. It is reserved to ISoP administration</w:t>
       </w:r>
     </w:p>
     <w:sectPr>
-      <w:headerReference w:type="default" r:id="rId15"/>
-      <w:footerReference w:type="default" r:id="rId16"/>
+      <w:headerReference w:type="default" r:id="rId16"/>
+      <w:footerReference w:type="default" r:id="rId17"/>
       <w:pgSz w:w="12240" w:h="15840"/>
       <w:pgMar w:top="720" w:right="720" w:bottom="720" w:left="720" w:header="270" w:footer="720" w:gutter="0"/>
       <w:pgNumType w:start="1"/>
@@ -4793,7 +4223,7 @@
           <v:imagedata r:id="rId1" o:title=""/>
           <w10:wrap type="tight" anchorx="margin"/>
         </v:shape>
-        <o:OLEObject Type="Embed" ProgID="PBrush" ShapeID="_x0000_s2049" DrawAspect="Content" ObjectID="_1719235428" r:id="rId2"/>
+        <o:OLEObject Type="Embed" ProgID="PBrush" ShapeID="_x0000_s2049" DrawAspect="Content" ObjectID="_1719379650" r:id="rId2"/>
       </w:object>
     </w:r>
   </w:p>

</xml_diff>